<commit_message>
Corregidos errores menores en la DocumentaciónPractico3.docx sobre el rendimiento de listas.
</commit_message>
<xml_diff>
--- a/practica3/trunk/Jerarquias/doc/DocumentaciónPractico3.docx
+++ b/practica3/trunk/Jerarquias/doc/DocumentaciónPractico3.docx
@@ -7,6 +7,7 @@
         <w:rPr>
           <w:rFonts w:asciiTheme="majorHAnsi" w:eastAsiaTheme="majorEastAsia" w:hAnsiTheme="majorHAnsi" w:cstheme="majorBidi"/>
           <w:caps/>
+          <w:lang w:eastAsia="en-US"/>
         </w:rPr>
         <w:id w:val="538249951"/>
         <w:docPartObj>
@@ -18,7 +19,6 @@
         <w:rPr>
           <w:rFonts w:asciiTheme="minorHAnsi" w:eastAsiaTheme="minorHAnsi" w:hAnsiTheme="minorHAnsi" w:cstheme="minorBidi"/>
           <w:caps w:val="0"/>
-          <w:lang w:eastAsia="en-US"/>
         </w:rPr>
       </w:sdtEndPr>
       <w:sdtContent>
@@ -41,6 +41,7 @@
                 <w:rPr>
                   <w:rFonts w:asciiTheme="majorHAnsi" w:eastAsiaTheme="majorEastAsia" w:hAnsiTheme="majorHAnsi" w:cstheme="majorBidi"/>
                   <w:caps/>
+                  <w:lang w:eastAsia="en-US"/>
                 </w:rPr>
                 <w:alias w:val="Compañía"/>
                 <w:id w:val="15524243"/>
@@ -50,6 +51,11 @@
                 <w:dataBinding w:prefixMappings="xmlns:ns0='http://schemas.openxmlformats.org/officeDocument/2006/extended-properties'" w:xpath="/ns0:Properties[1]/ns0:Company[1]" w:storeItemID="{6668398D-A668-4E3E-A5EB-62B293D839F1}"/>
                 <w:text/>
               </w:sdtPr>
+              <w:sdtEndPr>
+                <w:rPr>
+                  <w:lang w:eastAsia="es-AR"/>
+                </w:rPr>
+              </w:sdtEndPr>
               <w:sdtContent>
                 <w:tc>
                   <w:tcPr>
@@ -96,6 +102,7 @@
                 <w:dataBinding w:prefixMappings="xmlns:ns0='http://schemas.openxmlformats.org/package/2006/metadata/core-properties' xmlns:ns1='http://purl.org/dc/elements/1.1/'" w:xpath="/ns0:coreProperties[1]/ns1:title[1]" w:storeItemID="{6C3C8BC8-F283-45AE-878A-BAB7291924A1}"/>
                 <w:text/>
               </w:sdtPr>
+              <w:sdtEndPr/>
               <w:sdtContent>
                 <w:tc>
                   <w:tcPr>
@@ -148,6 +155,7 @@
                 <w:dataBinding w:prefixMappings="xmlns:ns0='http://schemas.openxmlformats.org/package/2006/metadata/core-properties' xmlns:ns1='http://purl.org/dc/elements/1.1/'" w:xpath="/ns0:coreProperties[1]/ns1:subject[1]" w:storeItemID="{6C3C8BC8-F283-45AE-878A-BAB7291924A1}"/>
                 <w:text/>
               </w:sdtPr>
+              <w:sdtEndPr/>
               <w:sdtContent>
                 <w:tc>
                   <w:tcPr>
@@ -217,6 +225,7 @@
                 <w:dataBinding w:prefixMappings="xmlns:ns0='http://schemas.openxmlformats.org/package/2006/metadata/core-properties' xmlns:ns1='http://purl.org/dc/elements/1.1/'" w:xpath="/ns0:coreProperties[1]/ns1:creator[1]" w:storeItemID="{6C3C8BC8-F283-45AE-878A-BAB7291924A1}"/>
                 <w:text/>
               </w:sdtPr>
+              <w:sdtEndPr/>
               <w:sdtContent>
                 <w:tc>
                   <w:tcPr>
@@ -636,6 +645,7 @@
         <w:rPr>
           <w:rFonts w:ascii="DejaVu Sans Mono" w:hAnsi="DejaVu Sans Mono" w:cs="DejaVu Sans Mono"/>
           <w:sz w:val="20"/>
+          <w:lang w:val="en-US"/>
         </w:rPr>
       </w:pPr>
       <w:proofErr w:type="spellStart"/>
@@ -643,6 +653,7 @@
         <w:rPr>
           <w:rFonts w:ascii="DejaVu Sans Mono" w:hAnsi="DejaVu Sans Mono" w:cs="DejaVu Sans Mono"/>
           <w:sz w:val="20"/>
+          <w:lang w:val="en-US"/>
         </w:rPr>
         <w:t>ColaHL</w:t>
       </w:r>
@@ -652,6 +663,7 @@
           <w:rFonts w:ascii="DejaVu Sans Mono" w:hAnsi="DejaVu Sans Mono" w:cs="DejaVu Sans Mono"/>
           <w:b/>
           <w:sz w:val="20"/>
+          <w:lang w:val="en-US"/>
         </w:rPr>
         <w:t>&lt;</w:t>
       </w:r>
@@ -659,6 +671,7 @@
         <w:rPr>
           <w:rFonts w:ascii="DejaVu Sans Mono" w:hAnsi="DejaVu Sans Mono" w:cs="DejaVu Sans Mono"/>
           <w:sz w:val="20"/>
+          <w:lang w:val="en-US"/>
         </w:rPr>
         <w:t>T</w:t>
       </w:r>
@@ -667,6 +680,7 @@
           <w:rFonts w:ascii="DejaVu Sans Mono" w:hAnsi="DejaVu Sans Mono" w:cs="DejaVu Sans Mono"/>
           <w:b/>
           <w:sz w:val="20"/>
+          <w:lang w:val="en-US"/>
         </w:rPr>
         <w:t>&gt;</w:t>
       </w:r>
@@ -674,6 +688,7 @@
         <w:rPr>
           <w:rFonts w:ascii="DejaVu Sans Mono" w:hAnsi="DejaVu Sans Mono" w:cs="DejaVu Sans Mono"/>
           <w:sz w:val="20"/>
+          <w:lang w:val="en-US"/>
         </w:rPr>
         <w:t xml:space="preserve"> cola </w:t>
       </w:r>
@@ -682,6 +697,7 @@
           <w:rFonts w:ascii="DejaVu Sans Mono" w:hAnsi="DejaVu Sans Mono" w:cs="DejaVu Sans Mono"/>
           <w:b/>
           <w:sz w:val="20"/>
+          <w:lang w:val="en-US"/>
         </w:rPr>
         <w:t>= new</w:t>
       </w:r>
@@ -689,6 +705,7 @@
         <w:rPr>
           <w:rFonts w:ascii="DejaVu Sans Mono" w:hAnsi="DejaVu Sans Mono" w:cs="DejaVu Sans Mono"/>
           <w:sz w:val="20"/>
+          <w:lang w:val="en-US"/>
         </w:rPr>
         <w:t xml:space="preserve"> </w:t>
       </w:r>
@@ -697,6 +714,7 @@
         <w:rPr>
           <w:rFonts w:ascii="DejaVu Sans Mono" w:hAnsi="DejaVu Sans Mono" w:cs="DejaVu Sans Mono"/>
           <w:sz w:val="20"/>
+          <w:lang w:val="en-US"/>
         </w:rPr>
         <w:t>ColaHL</w:t>
       </w:r>
@@ -706,6 +724,7 @@
           <w:rFonts w:ascii="DejaVu Sans Mono" w:hAnsi="DejaVu Sans Mono" w:cs="DejaVu Sans Mono"/>
           <w:b/>
           <w:sz w:val="20"/>
+          <w:lang w:val="en-US"/>
         </w:rPr>
         <w:t>&lt;</w:t>
       </w:r>
@@ -713,6 +732,7 @@
         <w:rPr>
           <w:rFonts w:ascii="DejaVu Sans Mono" w:hAnsi="DejaVu Sans Mono" w:cs="DejaVu Sans Mono"/>
           <w:sz w:val="20"/>
+          <w:lang w:val="en-US"/>
         </w:rPr>
         <w:t>T</w:t>
       </w:r>
@@ -722,6 +742,7 @@
           <w:rFonts w:ascii="DejaVu Sans Mono" w:hAnsi="DejaVu Sans Mono" w:cs="DejaVu Sans Mono"/>
           <w:b/>
           <w:sz w:val="20"/>
+          <w:lang w:val="en-US"/>
         </w:rPr>
         <w:t>&gt;(</w:t>
       </w:r>
@@ -731,6 +752,7 @@
           <w:rFonts w:ascii="DejaVu Sans Mono" w:hAnsi="DejaVu Sans Mono" w:cs="DejaVu Sans Mono"/>
           <w:b/>
           <w:sz w:val="20"/>
+          <w:lang w:val="en-US"/>
         </w:rPr>
         <w:t>);</w:t>
       </w:r>
@@ -761,13 +783,7 @@
         <w:jc w:val="both"/>
       </w:pPr>
       <w:r>
-        <w:t>Quizá si existiese una clase/interfaz de may</w:t>
-      </w:r>
-      <w:r>
-        <w:t>or jerarquía como lo es en Java</w:t>
-      </w:r>
-      <w:r>
-        <w:t xml:space="preserve"> la interfaz </w:t>
+        <w:t xml:space="preserve">Quizá si existiese una clase/interfaz de mayor jerarquía como lo es en Java la interfaz </w:t>
       </w:r>
       <w:proofErr w:type="spellStart"/>
       <w:r>
@@ -776,22 +792,6 @@
       <w:proofErr w:type="spellEnd"/>
       <w:r>
         <w:t xml:space="preserve">, se podría aprovechar las ventajas de ambos ejercicios (el polimorfismo y el código sencillo y al punto). Pero no es nuestro caso. </w:t>
-      </w:r>
-    </w:p>
-    <w:p>
-      <w:pPr>
-        <w:rPr>
-          <w:rFonts w:asciiTheme="majorHAnsi" w:eastAsiaTheme="majorEastAsia" w:hAnsiTheme="majorHAnsi" w:cstheme="majorBidi"/>
-          <w:b/>
-          <w:bCs/>
-          <w:color w:val="365F91" w:themeColor="accent1" w:themeShade="BF"/>
-          <w:sz w:val="28"/>
-          <w:szCs w:val="28"/>
-        </w:rPr>
-      </w:pPr>
-      <w:r>
-        <w:lastRenderedPageBreak/>
-        <w:br w:type="page"/>
       </w:r>
     </w:p>
     <w:p>
@@ -1302,7 +1302,10 @@
         <w:jc w:val="both"/>
       </w:pPr>
       <w:r>
-        <w:t xml:space="preserve">De las clases analizadas, solamente </w:t>
+        <w:t>De las clases analizadas, solamen</w:t>
+      </w:r>
+      <w:r>
+        <w:t xml:space="preserve">te </w:t>
       </w:r>
       <w:proofErr w:type="spellStart"/>
       <w:r>
@@ -1318,15 +1321,10 @@
       </w:r>
       <w:proofErr w:type="spellEnd"/>
       <w:r>
-        <w:t xml:space="preserve"> y </w:t>
-      </w:r>
-      <w:proofErr w:type="spellStart"/>
-      <w:r>
-        <w:t>ColaPrioridad</w:t>
-      </w:r>
-      <w:proofErr w:type="spellEnd"/>
-      <w:r>
-        <w:t xml:space="preserve"> utilizan internamente un array (</w:t>
+        <w:t xml:space="preserve"> </w:t>
+      </w:r>
+      <w:r>
+        <w:t>utilizan internamente un array (</w:t>
       </w:r>
       <w:proofErr w:type="spellStart"/>
       <w:r>
@@ -1837,7 +1835,17 @@
         <w:t xml:space="preserve">. Para que el análisis sea justo no se utilizaron dichas estructuras como un TDA en particular sino como meras listas secuenciales. Para que sea más justo todavía se utilizó un </w:t>
       </w:r>
       <w:r>
-        <w:t>array aleatorio de índices al eliminar. Se compararon ambas versiones de eliminación: el método que elimina el objeto en un índice particular y el método que elimina un objeto en particular. Los resultados obtenidos fueron:</w:t>
+        <w:t xml:space="preserve">array aleatorio de índices al eliminar. Se compararon ambas versiones de eliminación: el método que elimina el objeto en un </w:t>
+      </w:r>
+      <w:r>
+        <w:lastRenderedPageBreak/>
+        <w:t>índice particular y el método que elimina un objeto en particular</w:t>
+      </w:r>
+      <w:r>
+        <w:t xml:space="preserve"> sin saber el índice correspondiente</w:t>
+      </w:r>
+      <w:r>
+        <w:t>. Los resultados obtenidos fueron:</w:t>
       </w:r>
     </w:p>
     <w:tbl>
@@ -1885,10 +1893,7 @@
             </w:pPr>
             <w:proofErr w:type="spellStart"/>
             <w:r>
-              <w:t>Array</w:t>
-            </w:r>
-            <w:r>
-              <w:t>List</w:t>
+              <w:t>ArrayList</w:t>
             </w:r>
             <w:proofErr w:type="spellEnd"/>
           </w:p>
@@ -2321,8 +2326,28 @@
         <w:jc w:val="both"/>
       </w:pPr>
       <w:r>
-        <w:t>La decisión final de una u otra estructura subyacente para una lista depende en última instancia del uso que se le dará a dicha lista.</w:t>
-      </w:r>
+        <w:t>Por todo lo anterior, nuestra conclusión es que: l</w:t>
+      </w:r>
+      <w:r>
+        <w:t>a decisión final de una u otra estructura subyacente para una lista depende</w:t>
+      </w:r>
+      <w:r>
+        <w:t>,</w:t>
+      </w:r>
+      <w:r>
+        <w:t xml:space="preserve"> en última instancia</w:t>
+      </w:r>
+      <w:r>
+        <w:t>,</w:t>
+      </w:r>
+      <w:r>
+        <w:t xml:space="preserve"> del uso que se le dará a dicha lista.</w:t>
+      </w:r>
+      <w:r>
+        <w:t xml:space="preserve"> En este caso en particular, las versiones utilizando arrays fueron más rápidas que aquéllas usando listas.</w:t>
+      </w:r>
+      <w:bookmarkStart w:id="0" w:name="_GoBack"/>
+      <w:bookmarkEnd w:id="0"/>
     </w:p>
     <w:p>
       <w:pPr>
@@ -2358,25 +2383,7 @@
         <w:jc w:val="both"/>
       </w:pPr>
       <w:r>
-        <w:t xml:space="preserve">Se nos pidió, </w:t>
-      </w:r>
-      <w:r>
-        <w:t>finalmente</w:t>
-      </w:r>
-      <w:r>
-        <w:t xml:space="preserve">, analizar el rendimiento de insertar y quitar un millón de elementos en </w:t>
-      </w:r>
-      <w:r>
-        <w:t>la Cola de Prioridad</w:t>
-      </w:r>
-      <w:r>
-        <w:t xml:space="preserve"> cread</w:t>
-      </w:r>
-      <w:r>
-        <w:t>a</w:t>
-      </w:r>
-      <w:r>
-        <w:t xml:space="preserve"> para comparar los tiempos y extraer conclusiones. Los valores obtenidos fueron:</w:t>
+        <w:t>Se nos pidió, finalmente, analizar el rendimiento de insertar y quitar un millón de elementos en la Cola de Prioridad creada para comparar los tiempos y extraer conclusiones. Los valores obtenidos fueron:</w:t>
       </w:r>
     </w:p>
     <w:tbl>
@@ -2615,8 +2622,6 @@
       <w:r>
         <w:t xml:space="preserve"> en la eliminación.</w:t>
       </w:r>
-      <w:bookmarkStart w:id="0" w:name="_GoBack"/>
-      <w:bookmarkEnd w:id="0"/>
     </w:p>
     <w:p>
       <w:pPr>
@@ -3649,37 +3654,6 @@
         </w:p>
       </w:docPartBody>
     </w:docPart>
-    <w:docPart>
-      <w:docPartPr>
-        <w:name w:val="8492957C224B4385AC2B1F9919CE7ACF"/>
-        <w:category>
-          <w:name w:val="General"/>
-          <w:gallery w:val="placeholder"/>
-        </w:category>
-        <w:types>
-          <w:type w:val="bbPlcHdr"/>
-        </w:types>
-        <w:behaviors>
-          <w:behavior w:val="content"/>
-        </w:behaviors>
-        <w:guid w:val="{6BFD9611-D857-49B2-B8F1-7DC601C9168B}"/>
-      </w:docPartPr>
-      <w:docPartBody>
-        <w:p>
-          <w:pPr>
-            <w:pStyle w:val="8492957C224B4385AC2B1F9919CE7ACF"/>
-          </w:pPr>
-          <w:r>
-            <w:rPr>
-              <w:b/>
-              <w:bCs/>
-              <w:lang w:val="es-ES"/>
-            </w:rPr>
-            <w:t>[Escriba el nombre del autor]</w:t>
-          </w:r>
-        </w:p>
-      </w:docPartBody>
-    </w:docPart>
   </w:docParts>
 </w:glossaryDocument>
 </file>
@@ -3711,8 +3685,9 @@
     <w:panose1 w:val="020B0604030504040204"/>
     <w:charset w:val="00"/>
     <w:family w:val="swiss"/>
+    <w:notTrueType/>
     <w:pitch w:val="variable"/>
-    <w:sig w:usb0="E1002EFF" w:usb1="C000605B" w:usb2="00000029" w:usb3="00000000" w:csb0="000101FF" w:csb1="00000000"/>
+    <w:sig w:usb0="00000003" w:usb1="00000000" w:usb2="00000000" w:usb3="00000000" w:csb0="00000001" w:csb1="00000000"/>
   </w:font>
   <w:font w:name="DejaVu Sans Mono">
     <w:panose1 w:val="020B0609030804020204"/>
@@ -3739,7 +3714,9 @@
   </w:compat>
   <w:rsids>
     <w:rsidRoot w:val="00413698"/>
+    <w:rsid w:val="003462EB"/>
     <w:rsid w:val="00413698"/>
+    <w:rsid w:val="00683AC7"/>
     <w:rsid w:val="009134F3"/>
   </w:rsids>
   <m:mathPr>

</xml_diff>